<commit_message>
Opravy nečinnosti a drobná doplnění
</commit_message>
<xml_diff>
--- a/docassemble/VzoryPravnichPodani/data/templates/Necinnost.docx
+++ b/docassemble/VzoryPravnichPodani/data/templates/Necinnost.docx
@@ -30,53 +30,15 @@
         <w:rPr>
           <w:bCs/>
         </w:rPr>
-        <w:t xml:space="preserve">{%p </w:t>
-      </w:r>
-      <w:proofErr w:type="spellStart"/>
-      <w:r>
-        <w:rPr>
-          <w:bCs/>
-        </w:rPr>
-        <w:t>if</w:t>
-      </w:r>
-      <w:proofErr w:type="spellEnd"/>
-      <w:r>
-        <w:rPr>
-          <w:bCs/>
-        </w:rPr>
-        <w:t xml:space="preserve"> </w:t>
-      </w:r>
-      <w:proofErr w:type="spellStart"/>
-      <w:r>
-        <w:rPr>
-          <w:bCs/>
-        </w:rPr>
-        <w:t>Podatel.forma</w:t>
-      </w:r>
-      <w:proofErr w:type="spellEnd"/>
-      <w:r>
-        <w:rPr>
-          <w:bCs/>
-        </w:rPr>
-        <w:t xml:space="preserve"> == ‘PO‘ %}</w:t>
+        <w:t>{%p if Podatel.forma == ‘PO‘ %}</w:t>
       </w:r>
     </w:p>
     <w:p>
       <w:pPr>
         <w:pStyle w:val="Adresa"/>
       </w:pPr>
-      <w:proofErr w:type="gramStart"/>
-      <w:r>
-        <w:t xml:space="preserve">{{ </w:t>
-      </w:r>
-      <w:proofErr w:type="spellStart"/>
-      <w:r>
-        <w:t>Podatel.name.text</w:t>
-      </w:r>
-      <w:proofErr w:type="spellEnd"/>
-      <w:proofErr w:type="gramEnd"/>
-      <w:r>
-        <w:t xml:space="preserve"> }}</w:t>
+      <w:r>
+        <w:t>{{ Podatel.name.text }}</w:t>
       </w:r>
     </w:p>
     <w:p>
@@ -84,20 +46,7 @@
         <w:pStyle w:val="Adresa"/>
       </w:pPr>
       <w:r>
-        <w:t xml:space="preserve">IČO: </w:t>
-      </w:r>
-      <w:proofErr w:type="gramStart"/>
-      <w:r>
-        <w:t xml:space="preserve">{{ </w:t>
-      </w:r>
-      <w:proofErr w:type="spellStart"/>
-      <w:r>
-        <w:t>Podatel.ic</w:t>
-      </w:r>
-      <w:proofErr w:type="spellEnd"/>
-      <w:proofErr w:type="gramEnd"/>
-      <w:r>
-        <w:t xml:space="preserve"> }} </w:t>
+        <w:t xml:space="preserve">IČO: {{ Podatel.ic }} </w:t>
       </w:r>
     </w:p>
     <w:p>
@@ -105,20 +54,7 @@
         <w:pStyle w:val="Adresa"/>
       </w:pPr>
       <w:r>
-        <w:t xml:space="preserve">Sídlo: </w:t>
-      </w:r>
-      <w:proofErr w:type="gramStart"/>
-      <w:r>
-        <w:t xml:space="preserve">{{ </w:t>
-      </w:r>
-      <w:proofErr w:type="spellStart"/>
-      <w:r>
-        <w:t>Podatel.address</w:t>
-      </w:r>
-      <w:proofErr w:type="spellEnd"/>
-      <w:proofErr w:type="gramEnd"/>
-      <w:r>
-        <w:t xml:space="preserve"> }}</w:t>
+        <w:t>Sídlo: {{ Podatel.address }}</w:t>
       </w:r>
     </w:p>
     <w:p>
@@ -126,51 +62,23 @@
         <w:pStyle w:val="Adresa"/>
       </w:pPr>
       <w:r>
-        <w:t xml:space="preserve">{%p </w:t>
-      </w:r>
-      <w:proofErr w:type="spellStart"/>
-      <w:r>
-        <w:t>else</w:t>
-      </w:r>
-      <w:proofErr w:type="spellEnd"/>
-      <w:r>
-        <w:t xml:space="preserve"> %}</w:t>
+        <w:t>{%p else %}</w:t>
       </w:r>
     </w:p>
     <w:p>
       <w:pPr>
         <w:pStyle w:val="Adresa"/>
       </w:pPr>
-      <w:proofErr w:type="gramStart"/>
-      <w:r>
-        <w:t xml:space="preserve">{{ </w:t>
-      </w:r>
-      <w:proofErr w:type="spellStart"/>
-      <w:r>
-        <w:t>Podatel.name.text</w:t>
-      </w:r>
-      <w:proofErr w:type="spellEnd"/>
-      <w:proofErr w:type="gramEnd"/>
-      <w:r>
-        <w:t xml:space="preserve"> }}</w:t>
+      <w:r>
+        <w:t>{{ Podatel.name.text }}</w:t>
       </w:r>
     </w:p>
     <w:p>
       <w:pPr>
         <w:pStyle w:val="Adresa"/>
       </w:pPr>
-      <w:proofErr w:type="gramStart"/>
-      <w:r>
-        <w:t xml:space="preserve">{{ </w:t>
-      </w:r>
-      <w:proofErr w:type="spellStart"/>
-      <w:r>
-        <w:t>Podatel.address</w:t>
-      </w:r>
-      <w:proofErr w:type="spellEnd"/>
-      <w:proofErr w:type="gramEnd"/>
-      <w:r>
-        <w:t xml:space="preserve"> }}</w:t>
+      <w:r>
+        <w:t>{{ Podatel.address }}</w:t>
       </w:r>
     </w:p>
     <w:p>
@@ -179,20 +87,7 @@
         <w:jc w:val="left"/>
       </w:pPr>
       <w:r>
-        <w:t xml:space="preserve">Datum narození: </w:t>
-      </w:r>
-      <w:proofErr w:type="gramStart"/>
-      <w:r>
-        <w:t xml:space="preserve">{{ </w:t>
-      </w:r>
-      <w:proofErr w:type="spellStart"/>
-      <w:r>
-        <w:t>Podatel.birthday</w:t>
-      </w:r>
-      <w:proofErr w:type="spellEnd"/>
-      <w:proofErr w:type="gramEnd"/>
-      <w:r>
-        <w:t xml:space="preserve"> }}</w:t>
+        <w:t>Datum narození: {{ Podatel.birthday }}</w:t>
       </w:r>
     </w:p>
     <w:p>
@@ -204,15 +99,7 @@
         </w:rPr>
       </w:pPr>
       <w:r>
-        <w:t xml:space="preserve">{%p </w:t>
-      </w:r>
-      <w:proofErr w:type="spellStart"/>
-      <w:r>
-        <w:t>endif</w:t>
-      </w:r>
-      <w:proofErr w:type="spellEnd"/>
-      <w:r>
-        <w:t xml:space="preserve"> %}</w:t>
+        <w:t>{%p endif %}</w:t>
       </w:r>
     </w:p>
     <w:p>
@@ -240,80 +127,44 @@
       <w:pPr>
         <w:pStyle w:val="Adresa"/>
       </w:pPr>
-      <w:proofErr w:type="gramStart"/>
-      <w:r>
-        <w:t xml:space="preserve">{{ </w:t>
-      </w:r>
-      <w:proofErr w:type="spellStart"/>
-      <w:r>
-        <w:t>Adresat</w:t>
+      <w:r>
+        <w:t>{{ Adresat</w:t>
       </w:r>
       <w:r>
         <w:t>.nadrizeny</w:t>
       </w:r>
       <w:r>
-        <w:t>.name.text</w:t>
-      </w:r>
-      <w:proofErr w:type="spellEnd"/>
-      <w:proofErr w:type="gramEnd"/>
-      <w:r>
-        <w:t xml:space="preserve"> }}</w:t>
+        <w:t>.name.text }}</w:t>
       </w:r>
       <w:r>
         <w:br/>
         <w:t xml:space="preserve">{{ </w:t>
       </w:r>
-      <w:proofErr w:type="spellStart"/>
-      <w:r>
-        <w:t>Adresat</w:t>
-      </w:r>
-      <w:r>
-        <w:t>.nadrizeny</w:t>
-      </w:r>
-      <w:r>
-        <w:t>.ulice</w:t>
-      </w:r>
-      <w:proofErr w:type="spellEnd"/>
-      <w:r>
-        <w:t xml:space="preserve"> }}</w:t>
+      <w:r>
+        <w:t>Adresat.nadrizeny</w:t>
+      </w:r>
+      <w:r>
+        <w:t>.ulice }}</w:t>
       </w:r>
     </w:p>
     <w:p>
       <w:pPr>
         <w:pStyle w:val="Adresa"/>
       </w:pPr>
-      <w:proofErr w:type="gramStart"/>
       <w:r>
         <w:t xml:space="preserve">{{ </w:t>
       </w:r>
-      <w:proofErr w:type="spellStart"/>
-      <w:r>
-        <w:t>Adresat</w:t>
-      </w:r>
-      <w:r>
-        <w:t>.nadrizeny</w:t>
-      </w:r>
-      <w:r>
-        <w:t>.psc</w:t>
-      </w:r>
-      <w:proofErr w:type="spellEnd"/>
-      <w:proofErr w:type="gramEnd"/>
-      <w:r>
-        <w:t xml:space="preserve"> }} {{ </w:t>
-      </w:r>
-      <w:proofErr w:type="spellStart"/>
-      <w:r>
-        <w:t>Adresat</w:t>
-      </w:r>
-      <w:r>
-        <w:t>.nadrizeny</w:t>
-      </w:r>
-      <w:r>
-        <w:t>.obec</w:t>
-      </w:r>
-      <w:proofErr w:type="spellEnd"/>
-      <w:r>
-        <w:t xml:space="preserve"> }}</w:t>
+      <w:r>
+        <w:t>Adresat.nadrizeny</w:t>
+      </w:r>
+      <w:r>
+        <w:t xml:space="preserve">.psc }} {{ </w:t>
+      </w:r>
+      <w:r>
+        <w:t>Adresat.nadrizeny</w:t>
+      </w:r>
+      <w:r>
+        <w:t>.obec }}</w:t>
       </w:r>
     </w:p>
     <w:p>
@@ -321,31 +172,7 @@
         <w:pStyle w:val="Adresa"/>
       </w:pPr>
       <w:r>
-        <w:t xml:space="preserve">{%p </w:t>
-      </w:r>
-      <w:proofErr w:type="spellStart"/>
-      <w:r>
-        <w:t>if</w:t>
-      </w:r>
-      <w:proofErr w:type="spellEnd"/>
-      <w:r>
-        <w:t xml:space="preserve"> </w:t>
-      </w:r>
-      <w:proofErr w:type="spellStart"/>
-      <w:r>
-        <w:t>Podani.forma</w:t>
-      </w:r>
-      <w:proofErr w:type="spellEnd"/>
-      <w:r>
-        <w:t xml:space="preserve"> == ‘</w:t>
-      </w:r>
-      <w:proofErr w:type="spellStart"/>
-      <w:r>
-        <w:t>datovka</w:t>
-      </w:r>
-      <w:proofErr w:type="spellEnd"/>
-      <w:r>
-        <w:t>’ %}</w:t>
+        <w:t>{%p if Podani.forma == ‘datovka’ %}</w:t>
       </w:r>
     </w:p>
     <w:p>
@@ -358,39 +185,18 @@
         <w:pStyle w:val="Adresa"/>
       </w:pPr>
       <w:r>
-        <w:t xml:space="preserve">IDDS: </w:t>
-      </w:r>
-      <w:proofErr w:type="gramStart"/>
-      <w:r>
-        <w:t xml:space="preserve">{{ </w:t>
-      </w:r>
-      <w:proofErr w:type="spellStart"/>
-      <w:r>
-        <w:t>Adresat</w:t>
-      </w:r>
-      <w:r>
-        <w:t>.nadrizeny</w:t>
-      </w:r>
-      <w:proofErr w:type="gramEnd"/>
-      <w:r>
-        <w:t>.idds</w:t>
-      </w:r>
-      <w:proofErr w:type="spellEnd"/>
-      <w:r>
-        <w:t xml:space="preserve"> }}</w:t>
-      </w:r>
-    </w:p>
-    <w:p>
-      <w:r>
-        <w:t xml:space="preserve">{%p </w:t>
-      </w:r>
-      <w:proofErr w:type="spellStart"/>
-      <w:r>
-        <w:t>endif</w:t>
-      </w:r>
-      <w:proofErr w:type="spellEnd"/>
-      <w:r>
-        <w:t xml:space="preserve"> %}</w:t>
+        <w:t xml:space="preserve">IDDS: {{ </w:t>
+      </w:r>
+      <w:r>
+        <w:t>Adresat.nadrizeny</w:t>
+      </w:r>
+      <w:r>
+        <w:t>.idds }}</w:t>
+      </w:r>
+    </w:p>
+    <w:p>
+      <w:r>
+        <w:t>{%p endif %}</w:t>
       </w:r>
     </w:p>
     <w:p>
@@ -398,23 +204,7 @@
         <w:pStyle w:val="Adresa"/>
       </w:pPr>
       <w:r>
-        <w:t xml:space="preserve">{%p </w:t>
-      </w:r>
-      <w:proofErr w:type="spellStart"/>
-      <w:r>
-        <w:t>if</w:t>
-      </w:r>
-      <w:proofErr w:type="spellEnd"/>
-      <w:r>
-        <w:t xml:space="preserve"> </w:t>
-      </w:r>
-      <w:proofErr w:type="spellStart"/>
-      <w:r>
-        <w:t>Podani.forma</w:t>
-      </w:r>
-      <w:proofErr w:type="spellEnd"/>
-      <w:r>
-        <w:t xml:space="preserve"> == ‘email’ %}</w:t>
+        <w:t>{%p if Podani.forma == ‘email’ %}</w:t>
       </w:r>
     </w:p>
     <w:p>
@@ -427,26 +217,13 @@
         <w:pStyle w:val="Adresa"/>
       </w:pPr>
       <w:r>
-        <w:t xml:space="preserve">E-mail: </w:t>
-      </w:r>
-      <w:proofErr w:type="gramStart"/>
-      <w:r>
-        <w:t xml:space="preserve">{{ </w:t>
-      </w:r>
-      <w:proofErr w:type="spellStart"/>
-      <w:r>
-        <w:t>Adresat</w:t>
-      </w:r>
-      <w:r>
-        <w:t>.nadrizeny</w:t>
-      </w:r>
-      <w:proofErr w:type="gramEnd"/>
-      <w:r>
-        <w:t>.email</w:t>
-      </w:r>
-      <w:proofErr w:type="spellEnd"/>
-      <w:r>
-        <w:t xml:space="preserve"> }}</w:t>
+        <w:t xml:space="preserve">E-mail: {{ </w:t>
+      </w:r>
+      <w:r>
+        <w:t>Adresat.nadrizeny</w:t>
+      </w:r>
+      <w:r>
+        <w:t>.email }}</w:t>
       </w:r>
     </w:p>
     <w:p>
@@ -454,15 +231,7 @@
         <w:pStyle w:val="Adresa"/>
       </w:pPr>
       <w:r>
-        <w:t xml:space="preserve">{%p </w:t>
-      </w:r>
-      <w:proofErr w:type="spellStart"/>
-      <w:r>
-        <w:t>endif</w:t>
-      </w:r>
-      <w:proofErr w:type="spellEnd"/>
-      <w:r>
-        <w:t xml:space="preserve"> %}</w:t>
+        <w:t>{%p endif %}</w:t>
       </w:r>
     </w:p>
     <w:p>
@@ -482,69 +251,27 @@
         <w:rPr>
           <w:b/>
         </w:rPr>
-        <w:t>Na vědomí</w:t>
-      </w:r>
-      <w:r>
-        <w:rPr>
-          <w:b/>
-        </w:rPr>
-        <w:t>:</w:t>
+        <w:t>Na vědomí:</w:t>
       </w:r>
     </w:p>
     <w:p>
       <w:pPr>
         <w:pStyle w:val="Adresa"/>
       </w:pPr>
-      <w:proofErr w:type="gramStart"/>
-      <w:r>
-        <w:t xml:space="preserve">{{ </w:t>
-      </w:r>
-      <w:proofErr w:type="spellStart"/>
-      <w:r>
-        <w:t>Adresat.name.text</w:t>
-      </w:r>
-      <w:proofErr w:type="spellEnd"/>
-      <w:proofErr w:type="gramEnd"/>
-      <w:r>
-        <w:t xml:space="preserve"> }}</w:t>
+      <w:r>
+        <w:t>{{ Adresat.name.text }}</w:t>
       </w:r>
       <w:r>
         <w:br/>
-        <w:t xml:space="preserve">{{ </w:t>
-      </w:r>
-      <w:proofErr w:type="spellStart"/>
-      <w:r>
-        <w:t>Adresat.ulice</w:t>
-      </w:r>
-      <w:proofErr w:type="spellEnd"/>
-      <w:r>
-        <w:t xml:space="preserve"> }}</w:t>
+        <w:t>{{ Adresat.ulice }}</w:t>
       </w:r>
     </w:p>
     <w:p>
       <w:pPr>
         <w:pStyle w:val="Adresa"/>
       </w:pPr>
-      <w:proofErr w:type="gramStart"/>
-      <w:r>
-        <w:t xml:space="preserve">{{ </w:t>
-      </w:r>
-      <w:proofErr w:type="spellStart"/>
-      <w:r>
-        <w:t>Adresat.psc</w:t>
-      </w:r>
-      <w:proofErr w:type="spellEnd"/>
-      <w:proofErr w:type="gramEnd"/>
-      <w:r>
-        <w:t xml:space="preserve"> }} {{ </w:t>
-      </w:r>
-      <w:proofErr w:type="spellStart"/>
-      <w:r>
-        <w:t>Adresat.obec</w:t>
-      </w:r>
-      <w:proofErr w:type="spellEnd"/>
-      <w:r>
-        <w:t xml:space="preserve"> }}</w:t>
+      <w:r>
+        <w:t>{{ Adresat.psc }} {{ Adresat.obec }}</w:t>
       </w:r>
     </w:p>
     <w:p>
@@ -552,31 +279,7 @@
         <w:pStyle w:val="Adresa"/>
       </w:pPr>
       <w:r>
-        <w:t xml:space="preserve">{%p </w:t>
-      </w:r>
-      <w:proofErr w:type="spellStart"/>
-      <w:r>
-        <w:t>if</w:t>
-      </w:r>
-      <w:proofErr w:type="spellEnd"/>
-      <w:r>
-        <w:t xml:space="preserve"> </w:t>
-      </w:r>
-      <w:proofErr w:type="spellStart"/>
-      <w:r>
-        <w:t>Podani.forma</w:t>
-      </w:r>
-      <w:proofErr w:type="spellEnd"/>
-      <w:r>
-        <w:t xml:space="preserve"> == ‘</w:t>
-      </w:r>
-      <w:proofErr w:type="spellStart"/>
-      <w:r>
-        <w:t>datovka</w:t>
-      </w:r>
-      <w:proofErr w:type="spellEnd"/>
-      <w:r>
-        <w:t>’ %}</w:t>
+        <w:t>{%p if Podani.forma == ‘datovka’ %}</w:t>
       </w:r>
     </w:p>
     <w:p>
@@ -589,33 +292,12 @@
         <w:pStyle w:val="Adresa"/>
       </w:pPr>
       <w:r>
-        <w:t xml:space="preserve">IDDS: </w:t>
-      </w:r>
-      <w:proofErr w:type="gramStart"/>
-      <w:r>
-        <w:t xml:space="preserve">{{ </w:t>
-      </w:r>
-      <w:proofErr w:type="spellStart"/>
-      <w:r>
-        <w:t>Adresat.idds</w:t>
-      </w:r>
-      <w:proofErr w:type="spellEnd"/>
-      <w:proofErr w:type="gramEnd"/>
-      <w:r>
-        <w:t xml:space="preserve"> }}</w:t>
-      </w:r>
-    </w:p>
-    <w:p>
-      <w:r>
-        <w:t xml:space="preserve">{%p </w:t>
-      </w:r>
-      <w:proofErr w:type="spellStart"/>
-      <w:r>
-        <w:t>endif</w:t>
-      </w:r>
-      <w:proofErr w:type="spellEnd"/>
-      <w:r>
-        <w:t xml:space="preserve"> %}</w:t>
+        <w:t>IDDS: {{ Adresat.idds }}</w:t>
+      </w:r>
+    </w:p>
+    <w:p>
+      <w:r>
+        <w:t>{%p endif %}</w:t>
       </w:r>
     </w:p>
     <w:p>
@@ -623,23 +305,7 @@
         <w:pStyle w:val="Adresa"/>
       </w:pPr>
       <w:r>
-        <w:t xml:space="preserve">{%p </w:t>
-      </w:r>
-      <w:proofErr w:type="spellStart"/>
-      <w:r>
-        <w:t>if</w:t>
-      </w:r>
-      <w:proofErr w:type="spellEnd"/>
-      <w:r>
-        <w:t xml:space="preserve"> </w:t>
-      </w:r>
-      <w:proofErr w:type="spellStart"/>
-      <w:r>
-        <w:t>Podani.forma</w:t>
-      </w:r>
-      <w:proofErr w:type="spellEnd"/>
-      <w:r>
-        <w:t xml:space="preserve"> == ‘email’ %}</w:t>
+        <w:t>{%p if Podani.forma == ‘email’ %}</w:t>
       </w:r>
     </w:p>
     <w:p>
@@ -652,25 +318,20 @@
         <w:pStyle w:val="Adresa"/>
       </w:pPr>
       <w:r>
-        <w:t xml:space="preserve">E-mail: </w:t>
-      </w:r>
-      <w:proofErr w:type="gramStart"/>
-      <w:r>
-        <w:t xml:space="preserve">{{ </w:t>
-      </w:r>
-      <w:proofErr w:type="spellStart"/>
-      <w:r>
-        <w:t>Adresat.email</w:t>
-      </w:r>
-      <w:proofErr w:type="spellEnd"/>
-      <w:proofErr w:type="gramEnd"/>
-      <w:r>
-        <w:t xml:space="preserve"> }}</w:t>
-      </w:r>
-    </w:p>
-    <w:p>
-      <w:pPr>
-        <w:pStyle w:val="KdeKdy"/>
+        <w:t>E-mail: {{ Adresat.email }}</w:t>
+      </w:r>
+    </w:p>
+    <w:p>
+      <w:pPr>
+        <w:pStyle w:val="Adresa"/>
+      </w:pPr>
+      <w:r>
+        <w:t>{%p endif %}</w:t>
+      </w:r>
+    </w:p>
+    <w:p>
+      <w:pPr>
+        <w:pStyle w:val="Adresa"/>
         <w:sectPr>
           <w:footerReference w:type="default" r:id="rId8"/>
           <w:footerReference w:type="first" r:id="rId9"/>
@@ -683,17 +344,6 @@
           <w:docGrid w:linePitch="360"/>
         </w:sectPr>
       </w:pPr>
-      <w:r>
-        <w:t xml:space="preserve">{%p </w:t>
-      </w:r>
-      <w:proofErr w:type="spellStart"/>
-      <w:r>
-        <w:t>endif</w:t>
-      </w:r>
-      <w:proofErr w:type="spellEnd"/>
-      <w:r>
-        <w:t xml:space="preserve"> %}</w:t>
-      </w:r>
     </w:p>
     <w:p>
       <w:pPr>
@@ -702,75 +352,11 @@
       <w:r>
         <w:t xml:space="preserve">Dne: </w:t>
       </w:r>
-      <w:proofErr w:type="gramStart"/>
       <w:r>
         <w:rPr>
           <w:color w:val="000000"/>
         </w:rPr>
-        <w:t xml:space="preserve">{{ </w:t>
-      </w:r>
-      <w:proofErr w:type="spellStart"/>
-      <w:r>
-        <w:rPr>
-          <w:color w:val="000000"/>
-        </w:rPr>
-        <w:t>format</w:t>
-      </w:r>
-      <w:proofErr w:type="gramEnd"/>
-      <w:r>
-        <w:rPr>
-          <w:color w:val="000000"/>
-        </w:rPr>
-        <w:t>_date</w:t>
-      </w:r>
-      <w:proofErr w:type="spellEnd"/>
-      <w:r>
-        <w:rPr>
-          <w:color w:val="000000"/>
-        </w:rPr>
-        <w:t>(</w:t>
-      </w:r>
-      <w:proofErr w:type="spellStart"/>
-      <w:r>
-        <w:rPr>
-          <w:color w:val="000000"/>
-        </w:rPr>
-        <w:t>today</w:t>
-      </w:r>
-      <w:proofErr w:type="spellEnd"/>
-      <w:r>
-        <w:rPr>
-          <w:color w:val="000000"/>
-        </w:rPr>
-        <w:t xml:space="preserve">(), </w:t>
-      </w:r>
-      <w:proofErr w:type="spellStart"/>
-      <w:r>
-        <w:rPr>
-          <w:color w:val="000000"/>
-        </w:rPr>
-        <w:t>format</w:t>
-      </w:r>
-      <w:proofErr w:type="spellEnd"/>
-      <w:r>
-        <w:rPr>
-          <w:color w:val="000000"/>
-        </w:rPr>
-        <w:t>=‘</w:t>
-      </w:r>
-      <w:proofErr w:type="spellStart"/>
-      <w:r>
-        <w:rPr>
-          <w:color w:val="000000"/>
-        </w:rPr>
-        <w:t>dd.MM.yyyy</w:t>
-      </w:r>
-      <w:proofErr w:type="spellEnd"/>
-      <w:r>
-        <w:rPr>
-          <w:color w:val="000000"/>
-        </w:rPr>
-        <w:t>‘) }}</w:t>
+        <w:t>{{ format_date(today(), format=‘dd.MM.yyyy‘) }}</w:t>
       </w:r>
     </w:p>
     <w:p>
@@ -778,51 +364,25 @@
         <w:pStyle w:val="Nzev1"/>
       </w:pPr>
       <w:r>
-        <w:t xml:space="preserve">{% </w:t>
-      </w:r>
-      <w:proofErr w:type="spellStart"/>
-      <w:r>
-        <w:t>if</w:t>
-      </w:r>
-      <w:proofErr w:type="spellEnd"/>
+        <w:t>{% if Podani.typ ==</w:t>
+      </w:r>
       <w:r>
         <w:t xml:space="preserve"> </w:t>
       </w:r>
-      <w:proofErr w:type="spellStart"/>
-      <w:r>
-        <w:t>Podani.typ</w:t>
-      </w:r>
-      <w:proofErr w:type="spellEnd"/>
-      <w:r>
-        <w:t xml:space="preserve"> ==</w:t>
-      </w:r>
-      <w:r>
-        <w:t xml:space="preserve"> </w:t>
-      </w:r>
       <w:r>
         <w:t>‘</w:t>
       </w:r>
-      <w:proofErr w:type="spellStart"/>
       <w:r>
         <w:t>podnet</w:t>
       </w:r>
-      <w:proofErr w:type="spellEnd"/>
       <w:r>
         <w:t>‘</w:t>
       </w:r>
       <w:r>
-        <w:t xml:space="preserve"> </w:t>
-      </w:r>
-      <w:proofErr w:type="gramStart"/>
-      <w:r>
-        <w:t>%}</w:t>
-      </w:r>
-      <w:r>
-        <w:t>Podnět</w:t>
-      </w:r>
-      <w:proofErr w:type="gramEnd"/>
-      <w:r>
-        <w:t xml:space="preserve"> k zahájení řízení o uložení opatření proti nečinnosti z moci úřední ve smyslu § 80 zákona </w:t>
+        <w:t xml:space="preserve"> %}</w:t>
+      </w:r>
+      <w:r>
+        <w:t xml:space="preserve">Podnět k zahájení řízení o uložení opatření proti nečinnosti z moci úřední ve smyslu § 80 zákona </w:t>
       </w:r>
       <w:r>
         <w:br/>
@@ -838,174 +398,90 @@
         <w:t>u</w:t>
       </w:r>
       <w:r>
-        <w:t xml:space="preserve">{% </w:t>
-      </w:r>
-      <w:proofErr w:type="spellStart"/>
-      <w:r>
-        <w:t>else</w:t>
-      </w:r>
-      <w:proofErr w:type="spellEnd"/>
-      <w:r>
-        <w:t xml:space="preserve"> %} Žádost o uplatnění opatření proti nečinnosti ve smyslu § 80 zákona č. 500/2004 Sb., správní řád{% </w:t>
-      </w:r>
-      <w:proofErr w:type="spellStart"/>
-      <w:r>
-        <w:t>endif</w:t>
-      </w:r>
-      <w:proofErr w:type="spellEnd"/>
+        <w:t>{% else %}Žádost o uplatnění opatření proti nečinnosti ve smyslu § 80 zákona č. 500/2004 Sb., správní řád{% endif %}</w:t>
+      </w:r>
+    </w:p>
+    <w:p>
+      <w:r>
+        <w:t>{% if Podani.typ == ‘podnet’ %}</w:t>
+      </w:r>
+      <w:r>
+        <w:t>Tímto p</w:t>
+      </w:r>
+      <w:r>
+        <w:t xml:space="preserve">odávám podnět </w:t>
+      </w:r>
+      <w:r>
+        <w:t xml:space="preserve">k zahájení řízení o uložení opatření proti nečinnosti ve smyslu § 80 </w:t>
+      </w:r>
+      <w:r>
+        <w:t xml:space="preserve">odst. 2 </w:t>
+      </w:r>
+      <w:r>
+        <w:t xml:space="preserve">správního řádu proti </w:t>
+      </w:r>
+      <w:r>
+        <w:t>výše uvedenému úřadu.</w:t>
+      </w:r>
+    </w:p>
+    <w:p>
+      <w:r>
+        <w:t xml:space="preserve">{%p if </w:t>
+      </w:r>
+      <w:r>
+        <w:t>Rizeni.podanPodnet</w:t>
+      </w:r>
       <w:r>
         <w:t xml:space="preserve"> %}</w:t>
       </w:r>
     </w:p>
     <w:p>
       <w:r>
-        <w:t xml:space="preserve">{% </w:t>
-      </w:r>
-      <w:proofErr w:type="spellStart"/>
-      <w:r>
-        <w:t>if</w:t>
-      </w:r>
-      <w:proofErr w:type="spellEnd"/>
-      <w:r>
-        <w:t xml:space="preserve"> </w:t>
-      </w:r>
-      <w:proofErr w:type="spellStart"/>
-      <w:r>
-        <w:t>Podani.typ</w:t>
-      </w:r>
-      <w:proofErr w:type="spellEnd"/>
-      <w:r>
-        <w:t xml:space="preserve"> == ‘</w:t>
-      </w:r>
-      <w:proofErr w:type="spellStart"/>
-      <w:r>
-        <w:t>podnet</w:t>
-      </w:r>
-      <w:proofErr w:type="spellEnd"/>
-      <w:r>
-        <w:t xml:space="preserve">’ </w:t>
-      </w:r>
-      <w:proofErr w:type="gramStart"/>
-      <w:r>
-        <w:t>%}</w:t>
-      </w:r>
-      <w:r>
-        <w:t>Tímto</w:t>
-      </w:r>
-      <w:proofErr w:type="gramEnd"/>
-      <w:r>
-        <w:t xml:space="preserve"> p</w:t>
-      </w:r>
-      <w:r>
-        <w:t xml:space="preserve">odávám podnět </w:t>
-      </w:r>
-      <w:r>
-        <w:t xml:space="preserve">k zahájení řízení o uložení opatření proti nečinnosti ve smyslu § 80 </w:t>
-      </w:r>
-      <w:r>
-        <w:t xml:space="preserve">odst. 2 </w:t>
-      </w:r>
-      <w:r>
-        <w:t xml:space="preserve">správního řádu proti </w:t>
-      </w:r>
-      <w:r>
-        <w:t>výše uvedenému úřadu.</w:t>
-      </w:r>
-    </w:p>
-    <w:p>
-      <w:r>
         <w:lastRenderedPageBreak/>
-        <w:t xml:space="preserve">Mám za to, že se nečinný úřad nejpozději dne </w:t>
-      </w:r>
-      <w:proofErr w:type="gramStart"/>
-      <w:r>
-        <w:t xml:space="preserve">{{ </w:t>
-      </w:r>
-      <w:proofErr w:type="spellStart"/>
-      <w:r>
-        <w:t>Rizeni.datumZahajeni</w:t>
-      </w:r>
-      <w:proofErr w:type="spellEnd"/>
-      <w:proofErr w:type="gramEnd"/>
-      <w:r>
-        <w:t xml:space="preserve"> }} dozvěděl o skutečnostech odůvodňujících zahájení řízení z moci úřední podle § 46 správní řádu ve věci {{ </w:t>
-      </w:r>
-      <w:proofErr w:type="spellStart"/>
-      <w:r>
-        <w:t>Rizeni.</w:t>
-      </w:r>
-      <w:r>
-        <w:t>predmet</w:t>
-      </w:r>
-      <w:proofErr w:type="spellEnd"/>
-      <w:r>
-        <w:t xml:space="preserve"> }}.{% </w:t>
-      </w:r>
-      <w:proofErr w:type="spellStart"/>
-      <w:r>
-        <w:t>else</w:t>
-      </w:r>
-      <w:proofErr w:type="spellEnd"/>
-      <w:r>
-        <w:t xml:space="preserve"> %}Jako účastník řízení </w:t>
-      </w:r>
-      <w:r>
-        <w:t xml:space="preserve">– č.j. </w:t>
-      </w:r>
-      <w:r>
-        <w:rPr>
-          <w:lang w:val="en-GB"/>
-        </w:rPr>
-        <w:t xml:space="preserve">{{ </w:t>
-      </w:r>
-      <w:proofErr w:type="spellStart"/>
-      <w:r>
-        <w:rPr>
-          <w:lang w:val="en-GB"/>
-        </w:rPr>
-        <w:t>Rizeni.cisloJednaci</w:t>
-      </w:r>
-      <w:proofErr w:type="spellEnd"/>
-      <w:r>
-        <w:rPr>
-          <w:lang w:val="en-GB"/>
-        </w:rPr>
-        <w:t xml:space="preserve"> }} – </w:t>
-      </w:r>
-      <w:r>
-        <w:t xml:space="preserve">zahájeného dne {{ </w:t>
-      </w:r>
-      <w:proofErr w:type="spellStart"/>
-      <w:r>
-        <w:t>Rizeni.datumZahajeni</w:t>
-      </w:r>
-      <w:proofErr w:type="spellEnd"/>
-      <w:r>
-        <w:t xml:space="preserve"> }} podávám žádost o uplatnění opatření proti nečinnosti ve smyslu § 80 odst. 2 správního řádu proti výše uvedenému úřadu.</w:t>
-      </w:r>
-    </w:p>
-    <w:p>
-      <w:proofErr w:type="gramStart"/>
-      <w:r>
-        <w:t xml:space="preserve">{{ </w:t>
-      </w:r>
-      <w:proofErr w:type="spellStart"/>
-      <w:r>
-        <w:t>Rizeni</w:t>
-      </w:r>
-      <w:r>
-        <w:t>.necinnostPopis</w:t>
-      </w:r>
-      <w:proofErr w:type="spellEnd"/>
-      <w:proofErr w:type="gramEnd"/>
-      <w:r>
-        <w:t xml:space="preserve"> }}</w:t>
-      </w:r>
-      <w:r>
-        <w:rPr>
-          <w:lang w:val="en-GB"/>
-        </w:rPr>
-        <w:t>{% endif %}</w:t>
+        <w:t xml:space="preserve">Nečinný úřad se o skutečnosti odůvodňující zahájení řízení z moci úřední podle § 46 správní řádu, dozvěděl z podnětu odeslaného </w:t>
+      </w:r>
+      <w:r>
+        <w:t xml:space="preserve">mu </w:t>
+      </w:r>
+      <w:r>
+        <w:t>dne {{ Rizeni.datumOdeslani }} ve věci {{ Rizeni.predmet }}.</w:t>
+      </w:r>
+    </w:p>
+    <w:p>
+      <w:r>
+        <w:t>{%p else  %}</w:t>
+      </w:r>
+    </w:p>
+    <w:p>
+      <w:r>
+        <w:t>Mám za to, že se nečinný úřad nejpozději dne {{ Rizeni.datumZahajeni }} dozvěděl o skutečnostech odůvodňujících zahájení řízení z moci úřední podle § 46 správní</w:t>
+      </w:r>
+      <w:r>
+        <w:t>ho</w:t>
+      </w:r>
+      <w:r>
+        <w:t xml:space="preserve"> řádu ve věci {{ Rizeni.predmet }}.</w:t>
+      </w:r>
+    </w:p>
+    <w:p>
+      <w:r>
+        <w:t>{%p endif%}</w:t>
+      </w:r>
+    </w:p>
+    <w:p>
+      <w:r>
+        <w:t xml:space="preserve">{% else %}Jako účastník řízení </w:t>
+      </w:r>
+      <w:r>
+        <w:t xml:space="preserve">– č.j. {{ Rizeni.cisloJednaci }} – </w:t>
+      </w:r>
+      <w:r>
+        <w:t>zahájeného dne {{ Rizeni.datumZahajeni }} podávám žádost o uplatnění opatření proti nečinnosti ve smyslu § 80 odst. 2 správního řádu proti výše uvedenému úřadu.</w:t>
+      </w:r>
+    </w:p>
+    <w:p>
+      <w:r>
+        <w:t>{{ Rizeni.necinnostPopis }}{% endif %}</w:t>
       </w:r>
     </w:p>
     <w:p>
@@ -1019,7 +495,7 @@
         <w:t>Ze shora uvedených důvodů navrhuji, aby nadřízený správní orgán</w:t>
       </w:r>
       <w:r>
-        <w:t xml:space="preserve"> zjednal nápravu vhodným postupem dle § 80 odst. 4 písm. a) správního řádu.</w:t>
+        <w:t xml:space="preserve"> zjednal nápravu vhodným postupem dle § 80 odst. 4 správního řádu.</w:t>
       </w:r>
     </w:p>
     <w:p>
@@ -1027,42 +503,10 @@
         <w:jc w:val="both"/>
       </w:pPr>
       <w:r>
-        <w:t xml:space="preserve">{% </w:t>
-      </w:r>
-      <w:proofErr w:type="spellStart"/>
-      <w:r>
-        <w:t>if</w:t>
-      </w:r>
-      <w:proofErr w:type="spellEnd"/>
-      <w:r>
-        <w:t xml:space="preserve"> </w:t>
-      </w:r>
-      <w:proofErr w:type="spellStart"/>
-      <w:r>
-        <w:t>Podani.typ</w:t>
-      </w:r>
-      <w:proofErr w:type="spellEnd"/>
-      <w:r>
-        <w:t xml:space="preserve"> == ‘</w:t>
-      </w:r>
-      <w:proofErr w:type="spellStart"/>
-      <w:r>
-        <w:t>podnet</w:t>
-      </w:r>
-      <w:proofErr w:type="spellEnd"/>
-      <w:r>
-        <w:t xml:space="preserve">’ </w:t>
-      </w:r>
-      <w:proofErr w:type="gramStart"/>
-      <w:r>
-        <w:t>%}</w:t>
-      </w:r>
-      <w:r>
-        <w:t>Současně</w:t>
-      </w:r>
-      <w:proofErr w:type="gramEnd"/>
-      <w:r>
-        <w:t xml:space="preserve"> žádám, aby mi </w:t>
+        <w:t>{% if Podani.typ == ‘podnet’ %}</w:t>
+      </w:r>
+      <w:r>
+        <w:t xml:space="preserve">Současně žádám, aby mi </w:t>
       </w:r>
       <w:r>
         <w:t xml:space="preserve">nadřízený úřad </w:t>
@@ -1077,15 +521,7 @@
         <w:t>uložil opatření proti nečinnosti a jaké.</w:t>
       </w:r>
       <w:r>
-        <w:t xml:space="preserve">{% </w:t>
-      </w:r>
-      <w:proofErr w:type="spellStart"/>
-      <w:r>
-        <w:t>endif</w:t>
-      </w:r>
-      <w:proofErr w:type="spellEnd"/>
-      <w:r>
-        <w:t xml:space="preserve"> %}</w:t>
+        <w:t>{% endif %}</w:t>
       </w:r>
     </w:p>
     <w:p>
@@ -1094,52 +530,7 @@
         <w:jc w:val="right"/>
       </w:pPr>
       <w:r>
-        <w:t xml:space="preserve">{% </w:t>
-      </w:r>
-      <w:proofErr w:type="spellStart"/>
-      <w:r>
-        <w:t>if</w:t>
-      </w:r>
-      <w:proofErr w:type="spellEnd"/>
-      <w:r>
-        <w:t xml:space="preserve"> </w:t>
-      </w:r>
-      <w:proofErr w:type="spellStart"/>
-      <w:proofErr w:type="gramStart"/>
-      <w:r>
-        <w:t>Podani.forma</w:t>
-      </w:r>
-      <w:proofErr w:type="spellEnd"/>
-      <w:r>
-        <w:t xml:space="preserve"> !</w:t>
-      </w:r>
-      <w:proofErr w:type="gramEnd"/>
-      <w:r>
-        <w:t>= ‘</w:t>
-      </w:r>
-      <w:proofErr w:type="spellStart"/>
-      <w:r>
-        <w:t>datovka</w:t>
-      </w:r>
-      <w:proofErr w:type="spellEnd"/>
-      <w:r>
-        <w:t xml:space="preserve">’ %}{% </w:t>
-      </w:r>
-      <w:proofErr w:type="spellStart"/>
-      <w:r>
-        <w:t>if</w:t>
-      </w:r>
-      <w:proofErr w:type="spellEnd"/>
-      <w:r>
-        <w:t xml:space="preserve"> </w:t>
-      </w:r>
-      <w:proofErr w:type="spellStart"/>
-      <w:r>
-        <w:t>Podatel.forma</w:t>
-      </w:r>
-      <w:proofErr w:type="spellEnd"/>
-      <w:r>
-        <w:t xml:space="preserve"> == ‘FO‘ %}__________________________</w:t>
+        <w:t>{% if Podani.forma != ‘datovka’ %}{% if Podatel.forma == ‘FO‘ %}__________________________</w:t>
       </w:r>
     </w:p>
     <w:p>
@@ -1149,18 +540,8 @@
           <w:b/>
         </w:rPr>
       </w:pPr>
-      <w:proofErr w:type="gramStart"/>
-      <w:r>
-        <w:t xml:space="preserve">{{ </w:t>
-      </w:r>
-      <w:proofErr w:type="spellStart"/>
-      <w:r>
-        <w:t>Podatel.name.text</w:t>
-      </w:r>
-      <w:proofErr w:type="spellEnd"/>
-      <w:proofErr w:type="gramEnd"/>
-      <w:r>
-        <w:t xml:space="preserve"> }}</w:t>
+      <w:r>
+        <w:t>{{ Podatel.name.text }}</w:t>
       </w:r>
     </w:p>
     <w:p>
@@ -1169,70 +550,20 @@
         <w:jc w:val="right"/>
       </w:pPr>
       <w:r>
-        <w:t xml:space="preserve">{% </w:t>
-      </w:r>
-      <w:proofErr w:type="spellStart"/>
-      <w:r>
-        <w:t>else</w:t>
-      </w:r>
-      <w:proofErr w:type="spellEnd"/>
-      <w:r>
-        <w:t xml:space="preserve"> </w:t>
-      </w:r>
-      <w:proofErr w:type="gramStart"/>
-      <w:r>
-        <w:t>%}_</w:t>
-      </w:r>
-      <w:proofErr w:type="gramEnd"/>
-      <w:r>
-        <w:t>_________________________</w:t>
-      </w:r>
-    </w:p>
-    <w:p>
-      <w:proofErr w:type="gramStart"/>
-      <w:r>
-        <w:t xml:space="preserve">{{ </w:t>
-      </w:r>
-      <w:proofErr w:type="spellStart"/>
-      <w:r>
-        <w:t>Podatel.zastupceName</w:t>
-      </w:r>
-      <w:proofErr w:type="spellEnd"/>
-      <w:proofErr w:type="gramEnd"/>
-      <w:r>
-        <w:t xml:space="preserve"> }}</w:t>
+        <w:t>{% else %}__________________________</w:t>
+      </w:r>
+    </w:p>
+    <w:p>
+      <w:r>
+        <w:t>{{ Podatel.zastupceName }}</w:t>
       </w:r>
       <w:r>
         <w:br/>
-        <w:t xml:space="preserve">{{ </w:t>
-      </w:r>
-      <w:proofErr w:type="spellStart"/>
-      <w:r>
-        <w:t>Podatel.zastupceFunkce</w:t>
-      </w:r>
-      <w:proofErr w:type="spellEnd"/>
-      <w:r>
-        <w:t xml:space="preserve"> }}</w:t>
+        <w:t>{{ Podatel.zastupceFunkce }}</w:t>
       </w:r>
       <w:r>
         <w:br/>
-        <w:t xml:space="preserve">{% </w:t>
-      </w:r>
-      <w:proofErr w:type="spellStart"/>
-      <w:r>
-        <w:t>endif</w:t>
-      </w:r>
-      <w:proofErr w:type="spellEnd"/>
-      <w:r>
-        <w:t xml:space="preserve"> %}{% </w:t>
-      </w:r>
-      <w:proofErr w:type="spellStart"/>
-      <w:r>
-        <w:t>endif</w:t>
-      </w:r>
-      <w:proofErr w:type="spellEnd"/>
-      <w:r>
-        <w:t xml:space="preserve"> %}</w:t>
+        <w:t>{% endif %}{% endif %}</w:t>
       </w:r>
     </w:p>
     <w:p/>
@@ -1246,35 +577,7 @@
         <w:rPr>
           <w:b/>
         </w:rPr>
-        <w:t xml:space="preserve">{%p </w:t>
-      </w:r>
-      <w:proofErr w:type="spellStart"/>
-      <w:r>
-        <w:rPr>
-          <w:b/>
-        </w:rPr>
-        <w:t>if</w:t>
-      </w:r>
-      <w:proofErr w:type="spellEnd"/>
-      <w:r>
-        <w:rPr>
-          <w:b/>
-        </w:rPr>
-        <w:t xml:space="preserve"> </w:t>
-      </w:r>
-      <w:proofErr w:type="spellStart"/>
-      <w:r>
-        <w:rPr>
-          <w:b/>
-        </w:rPr>
-        <w:t>Podani.prilohy</w:t>
-      </w:r>
-      <w:proofErr w:type="spellEnd"/>
-      <w:r>
-        <w:rPr>
-          <w:b/>
-        </w:rPr>
-        <w:t xml:space="preserve"> %}</w:t>
+        <w:t>{%p if Podani.prilohy %}</w:t>
       </w:r>
     </w:p>
     <w:p>
@@ -1300,31 +603,7 @@
         <w:spacing w:line="281" w:lineRule="auto"/>
       </w:pPr>
       <w:r>
-        <w:t xml:space="preserve">{%p </w:t>
-      </w:r>
-      <w:proofErr w:type="spellStart"/>
-      <w:r>
-        <w:t>for</w:t>
-      </w:r>
-      <w:proofErr w:type="spellEnd"/>
-      <w:r>
-        <w:t xml:space="preserve"> </w:t>
-      </w:r>
-      <w:proofErr w:type="spellStart"/>
-      <w:r>
-        <w:t>priloha</w:t>
-      </w:r>
-      <w:proofErr w:type="spellEnd"/>
-      <w:r>
-        <w:t xml:space="preserve"> in </w:t>
-      </w:r>
-      <w:proofErr w:type="spellStart"/>
-      <w:r>
-        <w:t>Podani.prilohySeznam</w:t>
-      </w:r>
-      <w:proofErr w:type="spellEnd"/>
-      <w:r>
-        <w:t xml:space="preserve"> %}</w:t>
+        <w:t>{%p for priloha in Podani.prilohySeznam %}</w:t>
       </w:r>
     </w:p>
     <w:p>
@@ -1336,18 +615,8 @@
         </w:numPr>
         <w:spacing w:line="281" w:lineRule="auto"/>
       </w:pPr>
-      <w:proofErr w:type="gramStart"/>
-      <w:r>
-        <w:t xml:space="preserve">{{ </w:t>
-      </w:r>
-      <w:proofErr w:type="spellStart"/>
-      <w:r>
-        <w:t>priloha</w:t>
-      </w:r>
-      <w:proofErr w:type="spellEnd"/>
-      <w:proofErr w:type="gramEnd"/>
-      <w:r>
-        <w:t xml:space="preserve"> }}</w:t>
+      <w:r>
+        <w:t>{{ priloha }}</w:t>
       </w:r>
     </w:p>
     <w:p>
@@ -1360,15 +629,7 @@
         <w:spacing w:line="281" w:lineRule="auto"/>
       </w:pPr>
       <w:r>
-        <w:t xml:space="preserve">{%p </w:t>
-      </w:r>
-      <w:proofErr w:type="spellStart"/>
-      <w:r>
-        <w:t>endfor</w:t>
-      </w:r>
-      <w:proofErr w:type="spellEnd"/>
-      <w:r>
-        <w:t xml:space="preserve"> %}</w:t>
+        <w:t>{%p endfor %}</w:t>
       </w:r>
     </w:p>
     <w:p>
@@ -1381,15 +642,7 @@
         <w:spacing w:line="281" w:lineRule="auto"/>
       </w:pPr>
       <w:r>
-        <w:t xml:space="preserve">{%p </w:t>
-      </w:r>
-      <w:proofErr w:type="spellStart"/>
-      <w:r>
-        <w:t>endif</w:t>
-      </w:r>
-      <w:proofErr w:type="spellEnd"/>
-      <w:r>
-        <w:t xml:space="preserve"> %}</w:t>
+        <w:t>{%p endif %}</w:t>
       </w:r>
     </w:p>
     <w:p>

</xml_diff>